<commit_message>
Begin gemaakt Oefenopdracht 1 normalisatie 1VN
</commit_message>
<xml_diff>
--- a/B4 Normalisatie.docx
+++ b/B4 Normalisatie.docx
@@ -279,14 +279,261 @@
         </w:rPr>
       </w:pPr>
     </w:p>
+    <w:tbl>
+      <w:tblPr>
+        <w:tblStyle w:val="Tabelraster"/>
+        <w:tblW w:w="0" w:type="auto"/>
+        <w:tblLook w:val="04A0" w:firstRow="1" w:lastRow="0" w:firstColumn="1" w:lastColumn="0" w:noHBand="0" w:noVBand="1"/>
+      </w:tblPr>
+      <w:tblGrid>
+        <w:gridCol w:w="4965"/>
+        <w:gridCol w:w="4097"/>
+      </w:tblGrid>
+      <w:tr>
+        <w:tc>
+          <w:tcPr>
+            <w:tcW w:w="4965" w:type="dxa"/>
+          </w:tcPr>
+          <w:p>
+            <w:pPr>
+              <w:rPr>
+                <w:rFonts w:ascii="Arial" w:hAnsi="Arial" w:cs="Arial"/>
+              </w:rPr>
+            </w:pPr>
+            <w:bookmarkStart w:id="0" w:name="_GoBack" w:colFirst="0" w:colLast="2"/>
+            <w:r>
+              <w:rPr>
+                <w:rFonts w:ascii="Arial" w:hAnsi="Arial" w:cs="Arial"/>
+              </w:rPr>
+              <w:t>1</w:t>
+            </w:r>
+            <w:r>
+              <w:rPr>
+                <w:rFonts w:ascii="Arial" w:hAnsi="Arial" w:cs="Arial"/>
+              </w:rPr>
+              <w:t>VN</w:t>
+            </w:r>
+          </w:p>
+        </w:tc>
+        <w:tc>
+          <w:tcPr>
+            <w:tcW w:w="4097" w:type="dxa"/>
+          </w:tcPr>
+          <w:p>
+            <w:pPr>
+              <w:rPr>
+                <w:rFonts w:ascii="Arial" w:hAnsi="Arial" w:cs="Arial"/>
+              </w:rPr>
+            </w:pPr>
+          </w:p>
+        </w:tc>
+      </w:tr>
+      <w:tr>
+        <w:tc>
+          <w:tcPr>
+            <w:tcW w:w="4965" w:type="dxa"/>
+          </w:tcPr>
+          <w:p>
+            <w:pPr>
+              <w:rPr>
+                <w:rFonts w:ascii="Arial" w:hAnsi="Arial" w:cs="Arial"/>
+                <w:b/>
+                <w:bCs/>
+              </w:rPr>
+            </w:pPr>
+            <w:r>
+              <w:rPr>
+                <w:rFonts w:ascii="Arial" w:hAnsi="Arial" w:cs="Arial"/>
+                <w:b/>
+                <w:bCs/>
+              </w:rPr>
+              <w:t>PROCEDURES</w:t>
+            </w:r>
+          </w:p>
+          <w:p>
+            <w:pPr>
+              <w:rPr>
+                <w:rFonts w:ascii="Arial" w:hAnsi="Arial" w:cs="Arial"/>
+                <w:u w:val="single"/>
+              </w:rPr>
+            </w:pPr>
+            <w:proofErr w:type="spellStart"/>
+            <w:r>
+              <w:rPr>
+                <w:rFonts w:ascii="Arial" w:hAnsi="Arial" w:cs="Arial"/>
+                <w:u w:val="single"/>
+              </w:rPr>
+              <w:t>huisdierid</w:t>
+            </w:r>
+            <w:proofErr w:type="spellEnd"/>
+          </w:p>
+          <w:p>
+            <w:pPr>
+              <w:rPr>
+                <w:rFonts w:ascii="Arial" w:hAnsi="Arial" w:cs="Arial"/>
+              </w:rPr>
+            </w:pPr>
+            <w:r>
+              <w:rPr>
+                <w:rFonts w:ascii="Arial" w:hAnsi="Arial" w:cs="Arial"/>
+              </w:rPr>
+              <w:t>huisdiernaam</w:t>
+            </w:r>
+          </w:p>
+          <w:p>
+            <w:pPr>
+              <w:rPr>
+                <w:rFonts w:ascii="Arial" w:hAnsi="Arial" w:cs="Arial"/>
+              </w:rPr>
+            </w:pPr>
+            <w:r>
+              <w:rPr>
+                <w:rFonts w:ascii="Arial" w:hAnsi="Arial" w:cs="Arial"/>
+              </w:rPr>
+              <w:t>huisdiertype</w:t>
+            </w:r>
+          </w:p>
+          <w:p>
+            <w:pPr>
+              <w:rPr>
+                <w:rFonts w:ascii="Arial" w:hAnsi="Arial" w:cs="Arial"/>
+              </w:rPr>
+            </w:pPr>
+            <w:r>
+              <w:rPr>
+                <w:rFonts w:ascii="Arial" w:hAnsi="Arial" w:cs="Arial"/>
+              </w:rPr>
+              <w:t>huisdierleeftijd</w:t>
+            </w:r>
+          </w:p>
+          <w:p>
+            <w:pPr>
+              <w:rPr>
+                <w:rFonts w:ascii="Arial" w:hAnsi="Arial" w:cs="Arial"/>
+              </w:rPr>
+            </w:pPr>
+            <w:r>
+              <w:rPr>
+                <w:rFonts w:ascii="Arial" w:hAnsi="Arial" w:cs="Arial"/>
+              </w:rPr>
+              <w:t>eigenaar</w:t>
+            </w:r>
+          </w:p>
+          <w:p>
+            <w:pPr>
+              <w:rPr>
+                <w:rFonts w:ascii="Arial" w:hAnsi="Arial" w:cs="Arial"/>
+              </w:rPr>
+            </w:pPr>
+            <w:r>
+              <w:rPr>
+                <w:rFonts w:ascii="Arial" w:hAnsi="Arial" w:cs="Arial"/>
+              </w:rPr>
+              <w:t>bezoekdatum</w:t>
+            </w:r>
+          </w:p>
+          <w:p>
+            <w:pPr>
+              <w:rPr>
+                <w:rFonts w:ascii="Arial" w:hAnsi="Arial" w:cs="Arial"/>
+              </w:rPr>
+            </w:pPr>
+            <w:r>
+              <w:rPr>
+                <w:rFonts w:ascii="Arial" w:hAnsi="Arial" w:cs="Arial"/>
+              </w:rPr>
+              <w:t>procedure</w:t>
+            </w:r>
+          </w:p>
+        </w:tc>
+        <w:tc>
+          <w:tcPr>
+            <w:tcW w:w="4097" w:type="dxa"/>
+          </w:tcPr>
+          <w:p>
+            <w:pPr>
+              <w:rPr>
+                <w:rFonts w:ascii="Arial" w:hAnsi="Arial" w:cs="Arial"/>
+                <w:b/>
+                <w:bCs/>
+              </w:rPr>
+            </w:pPr>
+            <w:r>
+              <w:rPr>
+                <w:rFonts w:ascii="Arial" w:hAnsi="Arial" w:cs="Arial"/>
+                <w:b/>
+                <w:bCs/>
+              </w:rPr>
+              <w:t>Huisdieren</w:t>
+            </w:r>
+          </w:p>
+          <w:p>
+            <w:pPr>
+              <w:rPr>
+                <w:rFonts w:ascii="Arial" w:hAnsi="Arial" w:cs="Arial"/>
+                <w:u w:val="single"/>
+              </w:rPr>
+            </w:pPr>
+            <w:proofErr w:type="spellStart"/>
+            <w:r>
+              <w:rPr>
+                <w:rFonts w:ascii="Arial" w:hAnsi="Arial" w:cs="Arial"/>
+                <w:u w:val="single"/>
+              </w:rPr>
+              <w:t>huisdierid</w:t>
+            </w:r>
+            <w:proofErr w:type="spellEnd"/>
+          </w:p>
+          <w:p>
+            <w:pPr>
+              <w:rPr>
+                <w:rFonts w:ascii="Arial" w:hAnsi="Arial" w:cs="Arial"/>
+                <w:u w:val="single"/>
+              </w:rPr>
+            </w:pPr>
+            <w:r>
+              <w:rPr>
+                <w:rFonts w:ascii="Arial" w:hAnsi="Arial" w:cs="Arial"/>
+              </w:rPr>
+              <w:t>huisdiernaam</w:t>
+            </w:r>
+          </w:p>
+          <w:p>
+            <w:pPr>
+              <w:rPr>
+                <w:rFonts w:ascii="Arial" w:hAnsi="Arial" w:cs="Arial"/>
+              </w:rPr>
+            </w:pPr>
+            <w:r>
+              <w:rPr>
+                <w:rFonts w:ascii="Arial" w:hAnsi="Arial" w:cs="Arial"/>
+              </w:rPr>
+              <w:t>huisdiertype</w:t>
+            </w:r>
+          </w:p>
+          <w:p>
+            <w:pPr>
+              <w:rPr>
+                <w:rFonts w:ascii="Arial" w:hAnsi="Arial" w:cs="Arial"/>
+              </w:rPr>
+            </w:pPr>
+            <w:r>
+              <w:rPr>
+                <w:rFonts w:ascii="Arial" w:hAnsi="Arial" w:cs="Arial"/>
+              </w:rPr>
+              <w:t>huisdierleeftijd</w:t>
+            </w:r>
+          </w:p>
+        </w:tc>
+      </w:tr>
+      <w:bookmarkEnd w:id="0"/>
+    </w:tbl>
     <w:p>
       <w:pPr>
         <w:rPr>
           <w:rFonts w:ascii="Arial" w:hAnsi="Arial" w:cs="Arial"/>
         </w:rPr>
       </w:pPr>
-      <w:bookmarkStart w:id="0" w:name="_GoBack"/>
-      <w:bookmarkEnd w:id="0"/>
     </w:p>
     <w:sectPr>
       <w:pgSz w:w="11906" w:h="16838"/>

</xml_diff>

<commit_message>
Eindopdracht klaar en oefenopdracht 1 apart gezet
</commit_message>
<xml_diff>
--- a/B4 Normalisatie.docx
+++ b/B4 Normalisatie.docx
@@ -19,598 +19,8 @@
         </w:rPr>
         <w:t>B4 Normalisatie</w:t>
       </w:r>
-    </w:p>
-    <w:p>
-      <w:pPr>
-        <w:rPr>
-          <w:rFonts w:ascii="Arial" w:hAnsi="Arial" w:cs="Arial"/>
-          <w:sz w:val="36"/>
-          <w:szCs w:val="36"/>
-        </w:rPr>
-      </w:pPr>
-      <w:r>
-        <w:rPr>
-          <w:rFonts w:ascii="Arial" w:hAnsi="Arial" w:cs="Arial"/>
-          <w:sz w:val="36"/>
-          <w:szCs w:val="36"/>
-        </w:rPr>
-        <w:t>Oefenopdracht 1:</w:t>
-      </w:r>
-    </w:p>
-    <w:tbl>
-      <w:tblPr>
-        <w:tblStyle w:val="Tabelraster"/>
-        <w:tblW w:w="0" w:type="auto"/>
-        <w:tblLook w:val="04A0" w:firstRow="1" w:lastRow="0" w:firstColumn="1" w:lastColumn="0" w:noHBand="0" w:noVBand="1"/>
-      </w:tblPr>
-      <w:tblGrid>
-        <w:gridCol w:w="9062"/>
-      </w:tblGrid>
-      <w:tr>
-        <w:tc>
-          <w:tcPr>
-            <w:tcW w:w="9062" w:type="dxa"/>
-          </w:tcPr>
-          <w:p>
-            <w:pPr>
-              <w:rPr>
-                <w:rFonts w:ascii="Arial" w:hAnsi="Arial" w:cs="Arial"/>
-              </w:rPr>
-            </w:pPr>
-            <w:r>
-              <w:rPr>
-                <w:rFonts w:ascii="Arial" w:hAnsi="Arial" w:cs="Arial"/>
-              </w:rPr>
-              <w:t>0VN</w:t>
-            </w:r>
-          </w:p>
-        </w:tc>
-      </w:tr>
-      <w:tr>
-        <w:tc>
-          <w:tcPr>
-            <w:tcW w:w="9062" w:type="dxa"/>
-          </w:tcPr>
-          <w:p>
-            <w:pPr>
-              <w:rPr>
-                <w:rFonts w:ascii="Arial" w:hAnsi="Arial" w:cs="Arial"/>
-                <w:b/>
-                <w:bCs/>
-              </w:rPr>
-            </w:pPr>
-            <w:r>
-              <w:rPr>
-                <w:rFonts w:ascii="Arial" w:hAnsi="Arial" w:cs="Arial"/>
-                <w:b/>
-                <w:bCs/>
-              </w:rPr>
-              <w:t>PROCEDURES</w:t>
-            </w:r>
-          </w:p>
-          <w:p>
-            <w:pPr>
-              <w:rPr>
-                <w:rFonts w:ascii="Arial" w:hAnsi="Arial" w:cs="Arial"/>
-                <w:u w:val="single"/>
-              </w:rPr>
-            </w:pPr>
-            <w:r>
-              <w:rPr>
-                <w:rFonts w:ascii="Arial" w:hAnsi="Arial" w:cs="Arial"/>
-                <w:u w:val="single"/>
-              </w:rPr>
-              <w:t>h</w:t>
-            </w:r>
-            <w:r>
-              <w:rPr>
-                <w:rFonts w:ascii="Arial" w:hAnsi="Arial" w:cs="Arial"/>
-                <w:u w:val="single"/>
-              </w:rPr>
-              <w:t>uisdier</w:t>
-            </w:r>
-            <w:r>
-              <w:rPr>
-                <w:rFonts w:ascii="Arial" w:hAnsi="Arial" w:cs="Arial"/>
-                <w:u w:val="single"/>
-              </w:rPr>
-              <w:t>id</w:t>
-            </w:r>
-          </w:p>
-          <w:p>
-            <w:pPr>
-              <w:rPr>
-                <w:rFonts w:ascii="Arial" w:hAnsi="Arial" w:cs="Arial"/>
-              </w:rPr>
-            </w:pPr>
-            <w:r>
-              <w:rPr>
-                <w:rFonts w:ascii="Arial" w:hAnsi="Arial" w:cs="Arial"/>
-              </w:rPr>
-              <w:t>h</w:t>
-            </w:r>
-            <w:r>
-              <w:rPr>
-                <w:rFonts w:ascii="Arial" w:hAnsi="Arial" w:cs="Arial"/>
-              </w:rPr>
-              <w:t>uisdier</w:t>
-            </w:r>
-            <w:r>
-              <w:rPr>
-                <w:rFonts w:ascii="Arial" w:hAnsi="Arial" w:cs="Arial"/>
-              </w:rPr>
-              <w:t>n</w:t>
-            </w:r>
-            <w:r>
-              <w:rPr>
-                <w:rFonts w:ascii="Arial" w:hAnsi="Arial" w:cs="Arial"/>
-              </w:rPr>
-              <w:t>aam</w:t>
-            </w:r>
-          </w:p>
-          <w:p>
-            <w:pPr>
-              <w:rPr>
-                <w:rFonts w:ascii="Arial" w:hAnsi="Arial" w:cs="Arial"/>
-              </w:rPr>
-            </w:pPr>
-            <w:r>
-              <w:rPr>
-                <w:rFonts w:ascii="Arial" w:hAnsi="Arial" w:cs="Arial"/>
-              </w:rPr>
-              <w:t>h</w:t>
-            </w:r>
-            <w:r>
-              <w:rPr>
-                <w:rFonts w:ascii="Arial" w:hAnsi="Arial" w:cs="Arial"/>
-              </w:rPr>
-              <w:t>uisdier</w:t>
-            </w:r>
-            <w:r>
-              <w:rPr>
-                <w:rFonts w:ascii="Arial" w:hAnsi="Arial" w:cs="Arial"/>
-              </w:rPr>
-              <w:t>t</w:t>
-            </w:r>
-            <w:r>
-              <w:rPr>
-                <w:rFonts w:ascii="Arial" w:hAnsi="Arial" w:cs="Arial"/>
-              </w:rPr>
-              <w:t>ype</w:t>
-            </w:r>
-          </w:p>
-          <w:p>
-            <w:pPr>
-              <w:rPr>
-                <w:rFonts w:ascii="Arial" w:hAnsi="Arial" w:cs="Arial"/>
-              </w:rPr>
-            </w:pPr>
-            <w:r>
-              <w:rPr>
-                <w:rFonts w:ascii="Arial" w:hAnsi="Arial" w:cs="Arial"/>
-              </w:rPr>
-              <w:t>h</w:t>
-            </w:r>
-            <w:r>
-              <w:rPr>
-                <w:rFonts w:ascii="Arial" w:hAnsi="Arial" w:cs="Arial"/>
-              </w:rPr>
-              <w:t>uisdier</w:t>
-            </w:r>
-            <w:r>
-              <w:rPr>
-                <w:rFonts w:ascii="Arial" w:hAnsi="Arial" w:cs="Arial"/>
-              </w:rPr>
-              <w:t>l</w:t>
-            </w:r>
-            <w:r>
-              <w:rPr>
-                <w:rFonts w:ascii="Arial" w:hAnsi="Arial" w:cs="Arial"/>
-              </w:rPr>
-              <w:t>eeftijd</w:t>
-            </w:r>
-          </w:p>
-          <w:p>
-            <w:pPr>
-              <w:rPr>
-                <w:rFonts w:ascii="Arial" w:hAnsi="Arial" w:cs="Arial"/>
-              </w:rPr>
-            </w:pPr>
-            <w:r>
-              <w:rPr>
-                <w:rFonts w:ascii="Arial" w:hAnsi="Arial" w:cs="Arial"/>
-              </w:rPr>
-              <w:t>e</w:t>
-            </w:r>
-            <w:r>
-              <w:rPr>
-                <w:rFonts w:ascii="Arial" w:hAnsi="Arial" w:cs="Arial"/>
-              </w:rPr>
-              <w:t>igenaar</w:t>
-            </w:r>
-          </w:p>
-          <w:p>
-            <w:pPr>
-              <w:rPr>
-                <w:rFonts w:ascii="Arial" w:hAnsi="Arial" w:cs="Arial"/>
-              </w:rPr>
-            </w:pPr>
-            <w:r>
-              <w:rPr>
-                <w:rFonts w:ascii="Arial" w:hAnsi="Arial" w:cs="Arial"/>
-              </w:rPr>
-              <w:t>b</w:t>
-            </w:r>
-            <w:r>
-              <w:rPr>
-                <w:rFonts w:ascii="Arial" w:hAnsi="Arial" w:cs="Arial"/>
-              </w:rPr>
-              <w:t>ezoekdatum</w:t>
-            </w:r>
-          </w:p>
-          <w:p>
-            <w:pPr>
-              <w:rPr>
-                <w:rFonts w:ascii="Arial" w:hAnsi="Arial" w:cs="Arial"/>
-              </w:rPr>
-            </w:pPr>
-            <w:r>
-              <w:rPr>
-                <w:rFonts w:ascii="Arial" w:hAnsi="Arial" w:cs="Arial"/>
-              </w:rPr>
-              <w:t>p</w:t>
-            </w:r>
-            <w:r>
-              <w:rPr>
-                <w:rFonts w:ascii="Arial" w:hAnsi="Arial" w:cs="Arial"/>
-              </w:rPr>
-              <w:t>rocedure</w:t>
-            </w:r>
-          </w:p>
-        </w:tc>
-      </w:tr>
-    </w:tbl>
-    <w:p>
-      <w:pPr>
-        <w:rPr>
-          <w:rFonts w:ascii="Arial" w:hAnsi="Arial" w:cs="Arial"/>
-        </w:rPr>
-      </w:pPr>
-    </w:p>
-    <w:tbl>
-      <w:tblPr>
-        <w:tblStyle w:val="Tabelraster"/>
-        <w:tblW w:w="0" w:type="auto"/>
-        <w:tblLook w:val="04A0" w:firstRow="1" w:lastRow="0" w:firstColumn="1" w:lastColumn="0" w:noHBand="0" w:noVBand="1"/>
-      </w:tblPr>
-      <w:tblGrid>
-        <w:gridCol w:w="4965"/>
-        <w:gridCol w:w="4097"/>
-      </w:tblGrid>
-      <w:tr>
-        <w:tc>
-          <w:tcPr>
-            <w:tcW w:w="4965" w:type="dxa"/>
-          </w:tcPr>
-          <w:p>
-            <w:pPr>
-              <w:rPr>
-                <w:rFonts w:ascii="Arial" w:hAnsi="Arial" w:cs="Arial"/>
-              </w:rPr>
-            </w:pPr>
-            <w:r>
-              <w:rPr>
-                <w:rFonts w:ascii="Arial" w:hAnsi="Arial" w:cs="Arial"/>
-              </w:rPr>
-              <w:t>1VN</w:t>
-            </w:r>
-          </w:p>
-        </w:tc>
-        <w:tc>
-          <w:tcPr>
-            <w:tcW w:w="4097" w:type="dxa"/>
-          </w:tcPr>
-          <w:p>
-            <w:pPr>
-              <w:rPr>
-                <w:rFonts w:ascii="Arial" w:hAnsi="Arial" w:cs="Arial"/>
-              </w:rPr>
-            </w:pPr>
-          </w:p>
-        </w:tc>
-      </w:tr>
-      <w:tr>
-        <w:tc>
-          <w:tcPr>
-            <w:tcW w:w="4965" w:type="dxa"/>
-          </w:tcPr>
-          <w:p>
-            <w:pPr>
-              <w:rPr>
-                <w:rFonts w:ascii="Arial" w:hAnsi="Arial" w:cs="Arial"/>
-                <w:b/>
-                <w:bCs/>
-              </w:rPr>
-            </w:pPr>
-            <w:r>
-              <w:rPr>
-                <w:rFonts w:ascii="Arial" w:hAnsi="Arial" w:cs="Arial"/>
-                <w:b/>
-                <w:bCs/>
-              </w:rPr>
-              <w:t>PROCEDURES</w:t>
-            </w:r>
-          </w:p>
-          <w:p>
-            <w:pPr>
-              <w:rPr>
-                <w:rFonts w:ascii="Arial" w:hAnsi="Arial" w:cs="Arial"/>
-                <w:u w:val="single"/>
-              </w:rPr>
-            </w:pPr>
-            <w:r>
-              <w:rPr>
-                <w:rFonts w:ascii="Arial" w:hAnsi="Arial" w:cs="Arial"/>
-                <w:u w:val="single"/>
-              </w:rPr>
-              <w:t>huisdierid</w:t>
-            </w:r>
-          </w:p>
-          <w:p>
-            <w:pPr>
-              <w:rPr>
-                <w:rFonts w:ascii="Arial" w:hAnsi="Arial" w:cs="Arial"/>
-              </w:rPr>
-            </w:pPr>
-            <w:r>
-              <w:rPr>
-                <w:rFonts w:ascii="Arial" w:hAnsi="Arial" w:cs="Arial"/>
-              </w:rPr>
-              <w:t>huisdiernaam</w:t>
-            </w:r>
-          </w:p>
-          <w:p>
-            <w:pPr>
-              <w:rPr>
-                <w:rFonts w:ascii="Arial" w:hAnsi="Arial" w:cs="Arial"/>
-              </w:rPr>
-            </w:pPr>
-            <w:r>
-              <w:rPr>
-                <w:rFonts w:ascii="Arial" w:hAnsi="Arial" w:cs="Arial"/>
-              </w:rPr>
-              <w:t>huisdiertype</w:t>
-            </w:r>
-          </w:p>
-          <w:p>
-            <w:pPr>
-              <w:rPr>
-                <w:rFonts w:ascii="Arial" w:hAnsi="Arial" w:cs="Arial"/>
-              </w:rPr>
-            </w:pPr>
-            <w:r>
-              <w:rPr>
-                <w:rFonts w:ascii="Arial" w:hAnsi="Arial" w:cs="Arial"/>
-              </w:rPr>
-              <w:t>huisdierleeftijd</w:t>
-            </w:r>
-          </w:p>
-          <w:p>
-            <w:pPr>
-              <w:rPr>
-                <w:rFonts w:ascii="Arial" w:hAnsi="Arial" w:cs="Arial"/>
-              </w:rPr>
-            </w:pPr>
-            <w:r>
-              <w:rPr>
-                <w:rFonts w:ascii="Arial" w:hAnsi="Arial" w:cs="Arial"/>
-              </w:rPr>
-              <w:t>eigenaar</w:t>
-            </w:r>
-          </w:p>
-          <w:p>
-            <w:pPr>
-              <w:rPr>
-                <w:rFonts w:ascii="Arial" w:hAnsi="Arial" w:cs="Arial"/>
-              </w:rPr>
-            </w:pPr>
-            <w:r>
-              <w:rPr>
-                <w:rFonts w:ascii="Arial" w:hAnsi="Arial" w:cs="Arial"/>
-              </w:rPr>
-              <w:t>bezoekdatum</w:t>
-            </w:r>
-          </w:p>
-          <w:p>
-            <w:pPr>
-              <w:rPr>
-                <w:rFonts w:ascii="Arial" w:hAnsi="Arial" w:cs="Arial"/>
-              </w:rPr>
-            </w:pPr>
-            <w:r>
-              <w:rPr>
-                <w:rFonts w:ascii="Arial" w:hAnsi="Arial" w:cs="Arial"/>
-              </w:rPr>
-              <w:t>procedure</w:t>
-            </w:r>
-          </w:p>
-        </w:tc>
-        <w:tc>
-          <w:tcPr>
-            <w:tcW w:w="4097" w:type="dxa"/>
-          </w:tcPr>
-          <w:p>
-            <w:pPr>
-              <w:rPr>
-                <w:rFonts w:ascii="Arial" w:hAnsi="Arial" w:cs="Arial"/>
-                <w:b/>
-                <w:bCs/>
-              </w:rPr>
-            </w:pPr>
-            <w:r>
-              <w:rPr>
-                <w:rFonts w:ascii="Arial" w:hAnsi="Arial" w:cs="Arial"/>
-                <w:b/>
-                <w:bCs/>
-              </w:rPr>
-              <w:t>Huisdieren</w:t>
-            </w:r>
-          </w:p>
-          <w:p>
-            <w:pPr>
-              <w:rPr>
-                <w:rFonts w:ascii="Arial" w:hAnsi="Arial" w:cs="Arial"/>
-                <w:u w:val="single"/>
-              </w:rPr>
-            </w:pPr>
-            <w:r>
-              <w:rPr>
-                <w:rFonts w:ascii="Arial" w:hAnsi="Arial" w:cs="Arial"/>
-                <w:u w:val="single"/>
-              </w:rPr>
-              <w:t>huisdierid</w:t>
-            </w:r>
-          </w:p>
-          <w:p>
-            <w:pPr>
-              <w:rPr>
-                <w:rFonts w:ascii="Arial" w:hAnsi="Arial" w:cs="Arial"/>
-                <w:u w:val="single"/>
-              </w:rPr>
-            </w:pPr>
-            <w:r>
-              <w:rPr>
-                <w:rFonts w:ascii="Arial" w:hAnsi="Arial" w:cs="Arial"/>
-              </w:rPr>
-              <w:t>huisdiernaam</w:t>
-            </w:r>
-          </w:p>
-          <w:p>
-            <w:pPr>
-              <w:rPr>
-                <w:rFonts w:ascii="Arial" w:hAnsi="Arial" w:cs="Arial"/>
-              </w:rPr>
-            </w:pPr>
-            <w:r>
-              <w:rPr>
-                <w:rFonts w:ascii="Arial" w:hAnsi="Arial" w:cs="Arial"/>
-              </w:rPr>
-              <w:t>huisdiertype</w:t>
-            </w:r>
-          </w:p>
-          <w:p>
-            <w:pPr>
-              <w:rPr>
-                <w:rFonts w:ascii="Arial" w:hAnsi="Arial" w:cs="Arial"/>
-              </w:rPr>
-            </w:pPr>
-            <w:r>
-              <w:rPr>
-                <w:rFonts w:ascii="Arial" w:hAnsi="Arial" w:cs="Arial"/>
-              </w:rPr>
-              <w:t>huisdierleeftijd</w:t>
-            </w:r>
-          </w:p>
-        </w:tc>
-      </w:tr>
-    </w:tbl>
-    <w:p>
-      <w:pPr>
-        <w:rPr>
-          <w:rFonts w:ascii="Arial" w:hAnsi="Arial" w:cs="Arial"/>
-        </w:rPr>
-      </w:pPr>
-    </w:p>
-    <w:p>
-      <w:pPr>
-        <w:rPr>
-          <w:rFonts w:ascii="Arial" w:hAnsi="Arial" w:cs="Arial"/>
-        </w:rPr>
-      </w:pPr>
-    </w:p>
-    <w:p>
-      <w:pPr>
-        <w:rPr>
-          <w:rFonts w:ascii="Arial" w:hAnsi="Arial" w:cs="Arial"/>
-        </w:rPr>
-      </w:pPr>
-    </w:p>
-    <w:p>
-      <w:pPr>
-        <w:rPr>
-          <w:rFonts w:ascii="Arial" w:hAnsi="Arial" w:cs="Arial"/>
-        </w:rPr>
-      </w:pPr>
-    </w:p>
-    <w:p>
-      <w:pPr>
-        <w:rPr>
-          <w:rFonts w:ascii="Arial" w:hAnsi="Arial" w:cs="Arial"/>
-        </w:rPr>
-      </w:pPr>
-    </w:p>
-    <w:p>
-      <w:pPr>
-        <w:rPr>
-          <w:rFonts w:ascii="Arial" w:hAnsi="Arial" w:cs="Arial"/>
-        </w:rPr>
-      </w:pPr>
-    </w:p>
-    <w:p>
-      <w:pPr>
-        <w:rPr>
-          <w:rFonts w:ascii="Arial" w:hAnsi="Arial" w:cs="Arial"/>
-        </w:rPr>
-      </w:pPr>
-    </w:p>
-    <w:p>
-      <w:pPr>
-        <w:rPr>
-          <w:rFonts w:ascii="Arial" w:hAnsi="Arial" w:cs="Arial"/>
-        </w:rPr>
-      </w:pPr>
-    </w:p>
-    <w:p>
-      <w:pPr>
-        <w:rPr>
-          <w:rFonts w:ascii="Arial" w:hAnsi="Arial" w:cs="Arial"/>
-        </w:rPr>
-      </w:pPr>
-    </w:p>
-    <w:p>
-      <w:pPr>
-        <w:rPr>
-          <w:rFonts w:ascii="Arial" w:hAnsi="Arial" w:cs="Arial"/>
-        </w:rPr>
-      </w:pPr>
-    </w:p>
-    <w:p>
-      <w:pPr>
-        <w:rPr>
-          <w:rFonts w:ascii="Arial" w:hAnsi="Arial" w:cs="Arial"/>
-        </w:rPr>
-      </w:pPr>
-    </w:p>
-    <w:p>
-      <w:pPr>
-        <w:rPr>
-          <w:rFonts w:ascii="Arial" w:hAnsi="Arial" w:cs="Arial"/>
-        </w:rPr>
-      </w:pPr>
-    </w:p>
-    <w:p>
-      <w:pPr>
-        <w:rPr>
-          <w:rFonts w:ascii="Arial" w:hAnsi="Arial" w:cs="Arial"/>
-        </w:rPr>
-      </w:pPr>
-    </w:p>
-    <w:p>
-      <w:pPr>
-        <w:rPr>
-          <w:rFonts w:ascii="Arial" w:hAnsi="Arial" w:cs="Arial"/>
-        </w:rPr>
-      </w:pPr>
+      <w:bookmarkStart w:id="0" w:name="_GoBack"/>
+      <w:bookmarkEnd w:id="0"/>
     </w:p>
     <w:p>
       <w:pPr>
@@ -647,11 +57,8 @@
           <w:sz w:val="48"/>
           <w:szCs w:val="48"/>
         </w:rPr>
-        <w:lastRenderedPageBreak/>
         <w:t>Eindopdracht:</w:t>
       </w:r>
-      <w:bookmarkStart w:id="0" w:name="_GoBack"/>
-      <w:bookmarkEnd w:id="0"/>
     </w:p>
     <w:tbl>
       <w:tblPr>
@@ -1515,13 +922,7 @@
               <w:rPr>
                 <w:rFonts w:ascii="Arial" w:hAnsi="Arial" w:cs="Arial"/>
               </w:rPr>
-              <w:t>2</w:t>
-            </w:r>
-            <w:r>
-              <w:rPr>
-                <w:rFonts w:ascii="Arial" w:hAnsi="Arial" w:cs="Arial"/>
-              </w:rPr>
-              <w:t>N</w:t>
+              <w:t>2N</w:t>
             </w:r>
             <w:r>
               <w:rPr>
@@ -1798,13 +1199,7 @@
               <w:rPr>
                 <w:rFonts w:ascii="Arial" w:hAnsi="Arial" w:cs="Arial"/>
               </w:rPr>
-              <w:t>3</w:t>
-            </w:r>
-            <w:r>
-              <w:rPr>
-                <w:rFonts w:ascii="Arial" w:hAnsi="Arial" w:cs="Arial"/>
-              </w:rPr>
-              <w:t>N</w:t>
+              <w:t>3N</w:t>
             </w:r>
             <w:r>
               <w:rPr>

</xml_diff>